<commit_message>
Added commenting to sound classes
Added sound playing examples to tutorial
</commit_message>
<xml_diff>
--- a/Tutorial.docx
+++ b/Tutorial.docx
@@ -10,6 +10,7 @@
           <w:docPartUnique/>
         </w:docPartObj>
       </w:sdtPr>
+      <w:sdtEndPr/>
       <w:sdtContent>
         <w:p>
           <w:r>
@@ -356,6 +357,7 @@
                                   <w:dataBinding w:prefixMappings="xmlns:ns0='http://schemas.microsoft.com/office/2006/coverPageProps' " w:xpath="/ns0:CoverPageProperties[1]/ns0:Abstract[1]" w:storeItemID="{55AF091B-3C7A-41E3-B477-F2FDAA23CFDA}"/>
                                   <w:text w:multiLine="1"/>
                                 </w:sdtPr>
+                                <w:sdtEndPr/>
                                 <w:sdtContent>
                                   <w:p>
                                     <w:pPr>
@@ -559,6 +561,7 @@
                                   <w:dataBinding w:prefixMappings="xmlns:ns0='http://purl.org/dc/elements/1.1/' xmlns:ns1='http://schemas.openxmlformats.org/package/2006/metadata/core-properties' " w:xpath="/ns1:coreProperties[1]/ns0:subject[1]" w:storeItemID="{6C3C8BC8-F283-45AE-878A-BAB7291924A1}"/>
                                   <w:text/>
                                 </w:sdtPr>
+                                <w:sdtEndPr/>
                                 <w:sdtContent>
                                   <w:p>
                                     <w:pPr>
@@ -570,6 +573,7 @@
                                         <w:szCs w:val="36"/>
                                       </w:rPr>
                                     </w:pPr>
+                                    <w:proofErr w:type="spellStart"/>
                                     <w:r>
                                       <w:rPr>
                                         <w:color w:val="404040" w:themeColor="text1" w:themeTint="BF"/>
@@ -578,6 +582,7 @@
                                       </w:rPr>
                                       <w:t>Tutorial</w:t>
                                     </w:r>
+                                    <w:proofErr w:type="spellEnd"/>
                                   </w:p>
                                 </w:sdtContent>
                               </w:sdt>
@@ -815,12 +820,14 @@
         </w:rPr>
         <w:t xml:space="preserve">Using </w:t>
       </w:r>
+      <w:proofErr w:type="spellStart"/>
       <w:r>
         <w:rPr>
           <w:lang w:val="en-US"/>
         </w:rPr>
         <w:t>GameObjects</w:t>
       </w:r>
+      <w:proofErr w:type="spellEnd"/>
     </w:p>
     <w:p>
       <w:pPr>
@@ -836,6 +843,7 @@
           <w:lang w:val="en-US"/>
         </w:rPr>
       </w:pPr>
+      <w:proofErr w:type="spellStart"/>
       <w:r>
         <w:rPr>
           <w:rFonts w:ascii="Consolas" w:hAnsi="Consolas" w:cs="Consolas"/>
@@ -847,6 +855,7 @@
         </w:rPr>
         <w:t>GameObject</w:t>
       </w:r>
+      <w:proofErr w:type="spellEnd"/>
       <w:r>
         <w:rPr>
           <w:rFonts w:ascii="Consolas" w:hAnsi="Consolas" w:cs="Consolas"/>
@@ -935,6 +944,8 @@
         </w:rPr>
         <w:t xml:space="preserve"> </w:t>
       </w:r>
+      <w:proofErr w:type="spellStart"/>
+      <w:proofErr w:type="gramStart"/>
       <w:r>
         <w:rPr>
           <w:rFonts w:ascii="Consolas" w:hAnsi="Consolas" w:cs="Consolas"/>
@@ -946,6 +957,7 @@
         </w:rPr>
         <w:t>GameObject</w:t>
       </w:r>
+      <w:proofErr w:type="spellEnd"/>
       <w:r>
         <w:rPr>
           <w:rFonts w:ascii="Consolas" w:hAnsi="Consolas" w:cs="Consolas"/>
@@ -957,6 +969,7 @@
         </w:rPr>
         <w:t>(</w:t>
       </w:r>
+      <w:proofErr w:type="gramEnd"/>
       <w:r>
         <w:rPr>
           <w:rFonts w:ascii="Consolas" w:hAnsi="Consolas" w:cs="Consolas"/>
@@ -1039,10 +1052,22 @@
         <w:rPr>
           <w:lang w:val="en-US"/>
         </w:rPr>
-        <w:t>Include the appropiate header file.</w:t>
-      </w:r>
-      <w:bookmarkStart w:id="0" w:name="_GoBack"/>
-      <w:bookmarkEnd w:id="0"/>
+        <w:t xml:space="preserve">Include the </w:t>
+      </w:r>
+      <w:proofErr w:type="spellStart"/>
+      <w:r>
+        <w:rPr>
+          <w:lang w:val="en-US"/>
+        </w:rPr>
+        <w:t>appropiate</w:t>
+      </w:r>
+      <w:proofErr w:type="spellEnd"/>
+      <w:r>
+        <w:rPr>
+          <w:lang w:val="en-US"/>
+        </w:rPr>
+        <w:t xml:space="preserve"> header file.</w:t>
+      </w:r>
     </w:p>
     <w:p>
       <w:pPr>
@@ -1091,7 +1116,31 @@
           <w:highlight w:val="black"/>
           <w:lang w:val="en-US"/>
         </w:rPr>
-        <w:t>&lt;engine/game/triangleComponent.h&gt;</w:t>
+        <w:t>&lt;engine/game/</w:t>
+      </w:r>
+      <w:proofErr w:type="spellStart"/>
+      <w:r>
+        <w:rPr>
+          <w:rFonts w:ascii="Consolas" w:hAnsi="Consolas" w:cs="Consolas"/>
+          <w:color w:val="D69D85"/>
+          <w:sz w:val="19"/>
+          <w:szCs w:val="19"/>
+          <w:highlight w:val="black"/>
+          <w:lang w:val="en-US"/>
+        </w:rPr>
+        <w:t>triangleComponent.h</w:t>
+      </w:r>
+      <w:proofErr w:type="spellEnd"/>
+      <w:r>
+        <w:rPr>
+          <w:rFonts w:ascii="Consolas" w:hAnsi="Consolas" w:cs="Consolas"/>
+          <w:color w:val="D69D85"/>
+          <w:sz w:val="19"/>
+          <w:szCs w:val="19"/>
+          <w:highlight w:val="black"/>
+          <w:lang w:val="en-US"/>
+        </w:rPr>
+        <w:t>&gt;</w:t>
       </w:r>
     </w:p>
     <w:p>
@@ -1136,7 +1185,31 @@
           <w:highlight w:val="black"/>
           <w:lang w:val="en-US"/>
         </w:rPr>
-        <w:t>&lt;engine/game/quadrangleComponent.h&gt;</w:t>
+        <w:t>&lt;engine/game/</w:t>
+      </w:r>
+      <w:proofErr w:type="spellStart"/>
+      <w:r>
+        <w:rPr>
+          <w:rFonts w:ascii="Consolas" w:hAnsi="Consolas" w:cs="Consolas"/>
+          <w:color w:val="D69D85"/>
+          <w:sz w:val="19"/>
+          <w:szCs w:val="19"/>
+          <w:highlight w:val="black"/>
+          <w:lang w:val="en-US"/>
+        </w:rPr>
+        <w:t>quadrangleComponent.h</w:t>
+      </w:r>
+      <w:proofErr w:type="spellEnd"/>
+      <w:r>
+        <w:rPr>
+          <w:rFonts w:ascii="Consolas" w:hAnsi="Consolas" w:cs="Consolas"/>
+          <w:color w:val="D69D85"/>
+          <w:sz w:val="19"/>
+          <w:szCs w:val="19"/>
+          <w:highlight w:val="black"/>
+          <w:lang w:val="en-US"/>
+        </w:rPr>
+        <w:t>&gt;</w:t>
       </w:r>
     </w:p>
     <w:p>
@@ -1177,7 +1250,31 @@
           <w:highlight w:val="black"/>
           <w:lang w:val="en-US"/>
         </w:rPr>
-        <w:t>&lt;engine/game/transformComponent.h&gt;</w:t>
+        <w:t>&lt;engine/game/</w:t>
+      </w:r>
+      <w:proofErr w:type="spellStart"/>
+      <w:r>
+        <w:rPr>
+          <w:rFonts w:ascii="Consolas" w:hAnsi="Consolas" w:cs="Consolas"/>
+          <w:color w:val="D69D85"/>
+          <w:sz w:val="19"/>
+          <w:szCs w:val="19"/>
+          <w:highlight w:val="black"/>
+          <w:lang w:val="en-US"/>
+        </w:rPr>
+        <w:t>transformComponent.h</w:t>
+      </w:r>
+      <w:proofErr w:type="spellEnd"/>
+      <w:r>
+        <w:rPr>
+          <w:rFonts w:ascii="Consolas" w:hAnsi="Consolas" w:cs="Consolas"/>
+          <w:color w:val="D69D85"/>
+          <w:sz w:val="19"/>
+          <w:szCs w:val="19"/>
+          <w:highlight w:val="black"/>
+          <w:lang w:val="en-US"/>
+        </w:rPr>
+        <w:t>&gt;</w:t>
       </w:r>
     </w:p>
     <w:p>
@@ -1214,6 +1311,7 @@
         </w:rPr>
         <w:t xml:space="preserve">    </w:t>
       </w:r>
+      <w:proofErr w:type="spellStart"/>
       <w:r>
         <w:rPr>
           <w:rFonts w:ascii="Consolas" w:hAnsi="Consolas" w:cs="Consolas"/>
@@ -1225,6 +1323,7 @@
         </w:rPr>
         <w:t>TransformComponent</w:t>
       </w:r>
+      <w:proofErr w:type="spellEnd"/>
       <w:r>
         <w:rPr>
           <w:rFonts w:ascii="Consolas" w:hAnsi="Consolas" w:cs="Consolas"/>
@@ -1313,6 +1412,8 @@
         </w:rPr>
         <w:t xml:space="preserve"> </w:t>
       </w:r>
+      <w:proofErr w:type="spellStart"/>
+      <w:proofErr w:type="gramStart"/>
       <w:r>
         <w:rPr>
           <w:rFonts w:ascii="Consolas" w:hAnsi="Consolas" w:cs="Consolas"/>
@@ -1324,6 +1425,7 @@
         </w:rPr>
         <w:t>TransformComponent</w:t>
       </w:r>
+      <w:proofErr w:type="spellEnd"/>
       <w:r>
         <w:rPr>
           <w:rFonts w:ascii="Consolas" w:hAnsi="Consolas" w:cs="Consolas"/>
@@ -1335,6 +1437,7 @@
         </w:rPr>
         <w:t>(</w:t>
       </w:r>
+      <w:proofErr w:type="gramEnd"/>
       <w:r>
         <w:rPr>
           <w:rFonts w:ascii="Consolas" w:hAnsi="Consolas" w:cs="Consolas"/>
@@ -1357,6 +1460,7 @@
         </w:rPr>
         <w:t>&lt;</w:t>
       </w:r>
+      <w:proofErr w:type="spellStart"/>
       <w:r>
         <w:rPr>
           <w:rFonts w:ascii="Consolas" w:hAnsi="Consolas" w:cs="Consolas"/>
@@ -1368,6 +1472,7 @@
         </w:rPr>
         <w:t>int</w:t>
       </w:r>
+      <w:proofErr w:type="spellEnd"/>
       <w:r>
         <w:rPr>
           <w:rFonts w:ascii="Consolas" w:hAnsi="Consolas" w:cs="Consolas"/>
@@ -1448,6 +1553,7 @@
           <w:sz w:val="19"/>
           <w:szCs w:val="19"/>
           <w:highlight w:val="black"/>
+          <w:lang w:val="en-US"/>
         </w:rPr>
       </w:pPr>
       <w:r>
@@ -1468,6 +1574,7 @@
           <w:sz w:val="19"/>
           <w:szCs w:val="19"/>
           <w:highlight w:val="black"/>
+          <w:lang w:val="en-US"/>
         </w:rPr>
         <w:t>Vector2</w:t>
       </w:r>
@@ -1478,9 +1585,11 @@
           <w:sz w:val="19"/>
           <w:szCs w:val="19"/>
           <w:highlight w:val="black"/>
+          <w:lang w:val="en-US"/>
         </w:rPr>
         <w:t>&lt;</w:t>
       </w:r>
+      <w:proofErr w:type="spellStart"/>
       <w:r>
         <w:rPr>
           <w:rFonts w:ascii="Consolas" w:hAnsi="Consolas" w:cs="Consolas"/>
@@ -1488,19 +1597,24 @@
           <w:sz w:val="19"/>
           <w:szCs w:val="19"/>
           <w:highlight w:val="black"/>
+          <w:lang w:val="en-US"/>
         </w:rPr>
         <w:t>int</w:t>
       </w:r>
-      <w:r>
-        <w:rPr>
-          <w:rFonts w:ascii="Consolas" w:hAnsi="Consolas" w:cs="Consolas"/>
-          <w:color w:val="B4B4B4"/>
-          <w:sz w:val="19"/>
-          <w:szCs w:val="19"/>
-          <w:highlight w:val="black"/>
+      <w:proofErr w:type="spellEnd"/>
+      <w:proofErr w:type="gramStart"/>
+      <w:r>
+        <w:rPr>
+          <w:rFonts w:ascii="Consolas" w:hAnsi="Consolas" w:cs="Consolas"/>
+          <w:color w:val="B4B4B4"/>
+          <w:sz w:val="19"/>
+          <w:szCs w:val="19"/>
+          <w:highlight w:val="black"/>
+          <w:lang w:val="en-US"/>
         </w:rPr>
         <w:t>&gt;(</w:t>
       </w:r>
+      <w:proofErr w:type="gramEnd"/>
       <w:r>
         <w:rPr>
           <w:rFonts w:ascii="Consolas" w:hAnsi="Consolas" w:cs="Consolas"/>
@@ -1508,6 +1622,7 @@
           <w:sz w:val="19"/>
           <w:szCs w:val="19"/>
           <w:highlight w:val="black"/>
+          <w:lang w:val="en-US"/>
         </w:rPr>
         <w:t>80</w:t>
       </w:r>
@@ -1518,6 +1633,7 @@
           <w:sz w:val="19"/>
           <w:szCs w:val="19"/>
           <w:highlight w:val="black"/>
+          <w:lang w:val="en-US"/>
         </w:rPr>
         <w:t>,</w:t>
       </w:r>
@@ -1528,6 +1644,7 @@
           <w:sz w:val="19"/>
           <w:szCs w:val="19"/>
           <w:highlight w:val="black"/>
+          <w:lang w:val="en-US"/>
         </w:rPr>
         <w:t xml:space="preserve"> </w:t>
       </w:r>
@@ -1538,6 +1655,7 @@
           <w:sz w:val="19"/>
           <w:szCs w:val="19"/>
           <w:highlight w:val="black"/>
+          <w:lang w:val="en-US"/>
         </w:rPr>
         <w:t>80</w:t>
       </w:r>
@@ -1548,6 +1666,7 @@
           <w:sz w:val="19"/>
           <w:szCs w:val="19"/>
           <w:highlight w:val="black"/>
+          <w:lang w:val="en-US"/>
         </w:rPr>
         <w:t>),</w:t>
       </w:r>
@@ -1558,6 +1677,7 @@
           <w:sz w:val="19"/>
           <w:szCs w:val="19"/>
           <w:highlight w:val="black"/>
+          <w:lang w:val="en-US"/>
         </w:rPr>
         <w:t xml:space="preserve"> </w:t>
       </w:r>
@@ -1568,6 +1688,7 @@
           <w:sz w:val="19"/>
           <w:szCs w:val="19"/>
           <w:highlight w:val="black"/>
+          <w:lang w:val="en-US"/>
         </w:rPr>
         <w:t>0.0f</w:t>
       </w:r>
@@ -1578,6 +1699,7 @@
           <w:sz w:val="19"/>
           <w:szCs w:val="19"/>
           <w:highlight w:val="black"/>
+          <w:lang w:val="en-US"/>
         </w:rPr>
         <w:t>,</w:t>
       </w:r>
@@ -1588,6 +1710,7 @@
           <w:sz w:val="19"/>
           <w:szCs w:val="19"/>
           <w:highlight w:val="black"/>
+          <w:lang w:val="en-US"/>
         </w:rPr>
         <w:t xml:space="preserve"> </w:t>
       </w:r>
@@ -1598,6 +1721,7 @@
           <w:sz w:val="19"/>
           <w:szCs w:val="19"/>
           <w:highlight w:val="black"/>
+          <w:lang w:val="en-US"/>
         </w:rPr>
         <w:t>0u</w:t>
       </w:r>
@@ -1608,6 +1732,7 @@
           <w:sz w:val="19"/>
           <w:szCs w:val="19"/>
           <w:highlight w:val="black"/>
+          <w:lang w:val="en-US"/>
         </w:rPr>
         <w:t>);</w:t>
       </w:r>
@@ -1625,6 +1750,7 @@
           <w:sz w:val="19"/>
           <w:szCs w:val="19"/>
           <w:highlight w:val="black"/>
+          <w:lang w:val="en-US"/>
         </w:rPr>
       </w:pPr>
     </w:p>
@@ -1641,29 +1767,32 @@
           <w:sz w:val="19"/>
           <w:szCs w:val="19"/>
           <w:highlight w:val="black"/>
-        </w:rPr>
-      </w:pPr>
-    </w:p>
-    <w:p>
-      <w:pPr>
-        <w:rPr>
-          <w:rFonts w:ascii="Consolas" w:hAnsi="Consolas" w:cs="Consolas"/>
-          <w:color w:val="B4B4B4"/>
-          <w:sz w:val="19"/>
-          <w:szCs w:val="19"/>
-          <w:lang w:val="en-US"/>
-        </w:rPr>
-      </w:pPr>
-      <w:r>
-        <w:rPr>
-          <w:rFonts w:ascii="Consolas" w:hAnsi="Consolas" w:cs="Consolas"/>
-          <w:color w:val="DCDCDC"/>
-          <w:sz w:val="19"/>
-          <w:szCs w:val="19"/>
-          <w:highlight w:val="black"/>
+          <w:lang w:val="en-US"/>
+        </w:rPr>
+      </w:pPr>
+    </w:p>
+    <w:p>
+      <w:pPr>
+        <w:rPr>
+          <w:rFonts w:ascii="Consolas" w:hAnsi="Consolas" w:cs="Consolas"/>
+          <w:color w:val="B4B4B4"/>
+          <w:sz w:val="19"/>
+          <w:szCs w:val="19"/>
+          <w:lang w:val="en-US"/>
+        </w:rPr>
+      </w:pPr>
+      <w:r>
+        <w:rPr>
+          <w:rFonts w:ascii="Consolas" w:hAnsi="Consolas" w:cs="Consolas"/>
+          <w:color w:val="DCDCDC"/>
+          <w:sz w:val="19"/>
+          <w:szCs w:val="19"/>
+          <w:highlight w:val="black"/>
+          <w:lang w:val="en-US"/>
         </w:rPr>
         <w:tab/>
       </w:r>
+      <w:proofErr w:type="gramStart"/>
       <w:r>
         <w:rPr>
           <w:rFonts w:ascii="Consolas" w:hAnsi="Consolas" w:cs="Consolas"/>
@@ -1675,6 +1804,7 @@
         </w:rPr>
         <w:t>object</w:t>
       </w:r>
+      <w:proofErr w:type="gramEnd"/>
       <w:r>
         <w:rPr>
           <w:rFonts w:ascii="Consolas" w:hAnsi="Consolas" w:cs="Consolas"/>
@@ -1686,6 +1816,7 @@
         </w:rPr>
         <w:t>-&gt;</w:t>
       </w:r>
+      <w:proofErr w:type="spellStart"/>
       <w:r>
         <w:rPr>
           <w:rFonts w:ascii="Consolas" w:hAnsi="Consolas" w:cs="Consolas"/>
@@ -1697,6 +1828,7 @@
         </w:rPr>
         <w:t>addComponent</w:t>
       </w:r>
+      <w:proofErr w:type="spellEnd"/>
       <w:r>
         <w:rPr>
           <w:rFonts w:ascii="Consolas" w:hAnsi="Consolas" w:cs="Consolas"/>
@@ -1818,6 +1950,7 @@
         </w:rPr>
         <w:t>"</w:t>
       </w:r>
+      <w:proofErr w:type="spellStart"/>
       <w:r>
         <w:rPr>
           <w:rFonts w:ascii="Consolas" w:hAnsi="Consolas" w:cs="Consolas"/>
@@ -1838,7 +1971,19 @@
           <w:highlight w:val="black"/>
           <w:lang w:val="en-US"/>
         </w:rPr>
-        <w:t>.h"</w:t>
+        <w:t>.h</w:t>
+      </w:r>
+      <w:proofErr w:type="spellEnd"/>
+      <w:r>
+        <w:rPr>
+          <w:rFonts w:ascii="Consolas" w:hAnsi="Consolas" w:cs="Consolas"/>
+          <w:color w:val="D69D85"/>
+          <w:sz w:val="19"/>
+          <w:szCs w:val="19"/>
+          <w:highlight w:val="black"/>
+          <w:lang w:val="en-US"/>
+        </w:rPr>
+        <w:t>"</w:t>
       </w:r>
     </w:p>
     <w:p>
@@ -1888,7 +2033,31 @@
           <w:highlight w:val="black"/>
           <w:lang w:val="en-US"/>
         </w:rPr>
-        <w:t>&lt;engine/game/game.h&gt;</w:t>
+        <w:t>&lt;engine/game/</w:t>
+      </w:r>
+      <w:proofErr w:type="spellStart"/>
+      <w:r>
+        <w:rPr>
+          <w:rFonts w:ascii="Consolas" w:hAnsi="Consolas" w:cs="Consolas"/>
+          <w:color w:val="D69D85"/>
+          <w:sz w:val="19"/>
+          <w:szCs w:val="19"/>
+          <w:highlight w:val="black"/>
+          <w:lang w:val="en-US"/>
+        </w:rPr>
+        <w:t>game.h</w:t>
+      </w:r>
+      <w:proofErr w:type="spellEnd"/>
+      <w:r>
+        <w:rPr>
+          <w:rFonts w:ascii="Consolas" w:hAnsi="Consolas" w:cs="Consolas"/>
+          <w:color w:val="D69D85"/>
+          <w:sz w:val="19"/>
+          <w:szCs w:val="19"/>
+          <w:highlight w:val="black"/>
+          <w:lang w:val="en-US"/>
+        </w:rPr>
+        <w:t>&gt;</w:t>
       </w:r>
     </w:p>
     <w:p>
@@ -1907,6 +2076,7 @@
           <w:lang w:val="en-US"/>
         </w:rPr>
       </w:pPr>
+      <w:proofErr w:type="spellStart"/>
       <w:r>
         <w:rPr>
           <w:rFonts w:ascii="Consolas" w:hAnsi="Consolas" w:cs="Consolas"/>
@@ -1918,6 +2088,7 @@
         </w:rPr>
         <w:t>MyComponent</w:t>
       </w:r>
+      <w:proofErr w:type="spellEnd"/>
       <w:r>
         <w:rPr>
           <w:rFonts w:ascii="Consolas" w:hAnsi="Consolas" w:cs="Consolas"/>
@@ -1929,6 +2100,8 @@
         </w:rPr>
         <w:t>::</w:t>
       </w:r>
+      <w:proofErr w:type="spellStart"/>
+      <w:proofErr w:type="gramStart"/>
       <w:r>
         <w:rPr>
           <w:rFonts w:ascii="Consolas" w:hAnsi="Consolas" w:cs="Consolas"/>
@@ -1940,16 +2113,29 @@
         </w:rPr>
         <w:t>MyComponent</w:t>
       </w:r>
-      <w:r>
-        <w:rPr>
-          <w:rFonts w:ascii="Consolas" w:hAnsi="Consolas" w:cs="Consolas"/>
-          <w:color w:val="B4B4B4"/>
-          <w:sz w:val="19"/>
-          <w:szCs w:val="19"/>
-          <w:highlight w:val="black"/>
-          <w:lang w:val="en-US"/>
-        </w:rPr>
-        <w:t>()</w:t>
+      <w:proofErr w:type="spellEnd"/>
+      <w:r>
+        <w:rPr>
+          <w:rFonts w:ascii="Consolas" w:hAnsi="Consolas" w:cs="Consolas"/>
+          <w:color w:val="B4B4B4"/>
+          <w:sz w:val="19"/>
+          <w:szCs w:val="19"/>
+          <w:highlight w:val="black"/>
+          <w:lang w:val="en-US"/>
+        </w:rPr>
+        <w:t>(</w:t>
+      </w:r>
+      <w:proofErr w:type="gramEnd"/>
+      <w:r>
+        <w:rPr>
+          <w:rFonts w:ascii="Consolas" w:hAnsi="Consolas" w:cs="Consolas"/>
+          <w:color w:val="B4B4B4"/>
+          <w:sz w:val="19"/>
+          <w:szCs w:val="19"/>
+          <w:highlight w:val="black"/>
+          <w:lang w:val="en-US"/>
+        </w:rPr>
+        <w:t>)</w:t>
       </w:r>
       <w:r>
         <w:rPr>
@@ -2090,6 +2276,7 @@
           <w:lang w:val="en-US"/>
         </w:rPr>
       </w:pPr>
+      <w:proofErr w:type="spellStart"/>
       <w:r>
         <w:rPr>
           <w:rFonts w:ascii="Consolas" w:hAnsi="Consolas" w:cs="Consolas"/>
@@ -2101,16 +2288,29 @@
         </w:rPr>
         <w:t>TestComponent</w:t>
       </w:r>
-      <w:r>
-        <w:rPr>
-          <w:rFonts w:ascii="Consolas" w:hAnsi="Consolas" w:cs="Consolas"/>
-          <w:color w:val="B4B4B4"/>
-          <w:sz w:val="19"/>
-          <w:szCs w:val="19"/>
-          <w:highlight w:val="black"/>
-          <w:lang w:val="en-US"/>
-        </w:rPr>
-        <w:t>::</w:t>
+      <w:proofErr w:type="spellEnd"/>
+      <w:r>
+        <w:rPr>
+          <w:rFonts w:ascii="Consolas" w:hAnsi="Consolas" w:cs="Consolas"/>
+          <w:color w:val="B4B4B4"/>
+          <w:sz w:val="19"/>
+          <w:szCs w:val="19"/>
+          <w:highlight w:val="black"/>
+          <w:lang w:val="en-US"/>
+        </w:rPr>
+        <w:t>:</w:t>
+      </w:r>
+      <w:proofErr w:type="gramStart"/>
+      <w:r>
+        <w:rPr>
+          <w:rFonts w:ascii="Consolas" w:hAnsi="Consolas" w:cs="Consolas"/>
+          <w:color w:val="B4B4B4"/>
+          <w:sz w:val="19"/>
+          <w:szCs w:val="19"/>
+          <w:highlight w:val="black"/>
+          <w:lang w:val="en-US"/>
+        </w:rPr>
+        <w:t>:</w:t>
       </w:r>
       <w:r>
         <w:rPr>
@@ -2121,8 +2321,22 @@
           <w:highlight w:val="black"/>
           <w:lang w:val="en-US"/>
         </w:rPr>
-        <w:t>~TestComponent</w:t>
-      </w:r>
+        <w:t>~</w:t>
+      </w:r>
+      <w:proofErr w:type="spellStart"/>
+      <w:proofErr w:type="gramEnd"/>
+      <w:r>
+        <w:rPr>
+          <w:rFonts w:ascii="Consolas" w:hAnsi="Consolas" w:cs="Consolas"/>
+          <w:color w:val="C8C8C8"/>
+          <w:sz w:val="19"/>
+          <w:szCs w:val="19"/>
+          <w:highlight w:val="black"/>
+          <w:lang w:val="en-US"/>
+        </w:rPr>
+        <w:t>TestComponent</w:t>
+      </w:r>
+      <w:proofErr w:type="spellEnd"/>
       <w:r>
         <w:rPr>
           <w:rFonts w:ascii="Consolas" w:hAnsi="Consolas" w:cs="Consolas"/>
@@ -2191,12 +2405,14 @@
           <w:lang w:val="en-US"/>
         </w:rPr>
       </w:pPr>
+      <w:proofErr w:type="spellStart"/>
       <w:r>
         <w:rPr>
           <w:lang w:val="en-US"/>
         </w:rPr>
         <w:t>MyComponent.h</w:t>
       </w:r>
+      <w:proofErr w:type="spellEnd"/>
     </w:p>
     <w:p>
       <w:pPr>
@@ -2295,7 +2511,31 @@
           <w:highlight w:val="black"/>
           <w:lang w:val="en-US"/>
         </w:rPr>
-        <w:t>&lt;engine/game/component.h&gt;</w:t>
+        <w:t>&lt;engine/game/</w:t>
+      </w:r>
+      <w:proofErr w:type="spellStart"/>
+      <w:r>
+        <w:rPr>
+          <w:rFonts w:ascii="Consolas" w:hAnsi="Consolas" w:cs="Consolas"/>
+          <w:color w:val="D69D85"/>
+          <w:sz w:val="19"/>
+          <w:szCs w:val="19"/>
+          <w:highlight w:val="black"/>
+          <w:lang w:val="en-US"/>
+        </w:rPr>
+        <w:t>component.h</w:t>
+      </w:r>
+      <w:proofErr w:type="spellEnd"/>
+      <w:r>
+        <w:rPr>
+          <w:rFonts w:ascii="Consolas" w:hAnsi="Consolas" w:cs="Consolas"/>
+          <w:color w:val="D69D85"/>
+          <w:sz w:val="19"/>
+          <w:szCs w:val="19"/>
+          <w:highlight w:val="black"/>
+          <w:lang w:val="en-US"/>
+        </w:rPr>
+        <w:t>&gt;</w:t>
       </w:r>
     </w:p>
     <w:p>
@@ -2314,6 +2554,7 @@
           <w:lang w:val="en-US"/>
         </w:rPr>
       </w:pPr>
+      <w:proofErr w:type="gramStart"/>
       <w:r>
         <w:rPr>
           <w:rFonts w:ascii="Consolas" w:hAnsi="Consolas" w:cs="Consolas"/>
@@ -2325,6 +2566,7 @@
         </w:rPr>
         <w:t>class</w:t>
       </w:r>
+      <w:proofErr w:type="gramEnd"/>
       <w:r>
         <w:rPr>
           <w:rFonts w:ascii="Consolas" w:hAnsi="Consolas" w:cs="Consolas"/>
@@ -2336,6 +2578,7 @@
         </w:rPr>
         <w:t xml:space="preserve"> </w:t>
       </w:r>
+      <w:proofErr w:type="spellStart"/>
       <w:r>
         <w:rPr>
           <w:rFonts w:ascii="Consolas" w:hAnsi="Consolas" w:cs="Consolas"/>
@@ -2347,6 +2590,7 @@
         </w:rPr>
         <w:t>MyComponent</w:t>
       </w:r>
+      <w:proofErr w:type="spellEnd"/>
       <w:r>
         <w:rPr>
           <w:rFonts w:ascii="Consolas" w:hAnsi="Consolas" w:cs="Consolas"/>
@@ -2469,6 +2713,7 @@
           <w:lang w:val="en-US"/>
         </w:rPr>
       </w:pPr>
+      <w:proofErr w:type="gramStart"/>
       <w:r>
         <w:rPr>
           <w:rFonts w:ascii="Consolas" w:hAnsi="Consolas" w:cs="Consolas"/>
@@ -2480,6 +2725,7 @@
         </w:rPr>
         <w:t>public</w:t>
       </w:r>
+      <w:proofErr w:type="gramEnd"/>
       <w:r>
         <w:rPr>
           <w:rFonts w:ascii="Consolas" w:hAnsi="Consolas" w:cs="Consolas"/>
@@ -2519,6 +2765,8 @@
         </w:rPr>
         <w:tab/>
       </w:r>
+      <w:proofErr w:type="spellStart"/>
+      <w:proofErr w:type="gramStart"/>
       <w:r>
         <w:rPr>
           <w:rFonts w:ascii="Consolas" w:hAnsi="Consolas" w:cs="Consolas"/>
@@ -2530,16 +2778,29 @@
         </w:rPr>
         <w:t>TestComponent</w:t>
       </w:r>
-      <w:r>
-        <w:rPr>
-          <w:rFonts w:ascii="Consolas" w:hAnsi="Consolas" w:cs="Consolas"/>
-          <w:color w:val="B4B4B4"/>
-          <w:sz w:val="19"/>
-          <w:szCs w:val="19"/>
-          <w:highlight w:val="black"/>
-          <w:lang w:val="en-US"/>
-        </w:rPr>
-        <w:t>();</w:t>
+      <w:proofErr w:type="spellEnd"/>
+      <w:r>
+        <w:rPr>
+          <w:rFonts w:ascii="Consolas" w:hAnsi="Consolas" w:cs="Consolas"/>
+          <w:color w:val="B4B4B4"/>
+          <w:sz w:val="19"/>
+          <w:szCs w:val="19"/>
+          <w:highlight w:val="black"/>
+          <w:lang w:val="en-US"/>
+        </w:rPr>
+        <w:t>(</w:t>
+      </w:r>
+      <w:proofErr w:type="gramEnd"/>
+      <w:r>
+        <w:rPr>
+          <w:rFonts w:ascii="Consolas" w:hAnsi="Consolas" w:cs="Consolas"/>
+          <w:color w:val="B4B4B4"/>
+          <w:sz w:val="19"/>
+          <w:szCs w:val="19"/>
+          <w:highlight w:val="black"/>
+          <w:lang w:val="en-US"/>
+        </w:rPr>
+        <w:t>);</w:t>
       </w:r>
     </w:p>
     <w:p>
@@ -2578,36 +2839,64 @@
           <w:highlight w:val="black"/>
           <w:lang w:val="en-US"/>
         </w:rPr>
-        <w:t>~TestComponent</w:t>
-      </w:r>
-      <w:r>
-        <w:rPr>
-          <w:rFonts w:ascii="Consolas" w:hAnsi="Consolas" w:cs="Consolas"/>
-          <w:color w:val="B4B4B4"/>
-          <w:sz w:val="19"/>
-          <w:szCs w:val="19"/>
-          <w:highlight w:val="black"/>
-          <w:lang w:val="en-US"/>
-        </w:rPr>
-        <w:t>();</w:t>
-      </w:r>
-    </w:p>
-    <w:p>
-      <w:pPr>
-        <w:rPr>
-          <w:rFonts w:ascii="Consolas" w:hAnsi="Consolas" w:cs="Consolas"/>
-          <w:color w:val="B4B4B4"/>
-          <w:sz w:val="19"/>
-          <w:szCs w:val="19"/>
-        </w:rPr>
-      </w:pPr>
-      <w:r>
-        <w:rPr>
-          <w:rFonts w:ascii="Consolas" w:hAnsi="Consolas" w:cs="Consolas"/>
-          <w:color w:val="B4B4B4"/>
-          <w:sz w:val="19"/>
-          <w:szCs w:val="19"/>
-          <w:highlight w:val="black"/>
+        <w:t>~</w:t>
+      </w:r>
+      <w:proofErr w:type="spellStart"/>
+      <w:proofErr w:type="gramStart"/>
+      <w:r>
+        <w:rPr>
+          <w:rFonts w:ascii="Consolas" w:hAnsi="Consolas" w:cs="Consolas"/>
+          <w:color w:val="C8C8C8"/>
+          <w:sz w:val="19"/>
+          <w:szCs w:val="19"/>
+          <w:highlight w:val="black"/>
+          <w:lang w:val="en-US"/>
+        </w:rPr>
+        <w:t>TestComponent</w:t>
+      </w:r>
+      <w:proofErr w:type="spellEnd"/>
+      <w:r>
+        <w:rPr>
+          <w:rFonts w:ascii="Consolas" w:hAnsi="Consolas" w:cs="Consolas"/>
+          <w:color w:val="B4B4B4"/>
+          <w:sz w:val="19"/>
+          <w:szCs w:val="19"/>
+          <w:highlight w:val="black"/>
+          <w:lang w:val="en-US"/>
+        </w:rPr>
+        <w:t>(</w:t>
+      </w:r>
+      <w:proofErr w:type="gramEnd"/>
+      <w:r>
+        <w:rPr>
+          <w:rFonts w:ascii="Consolas" w:hAnsi="Consolas" w:cs="Consolas"/>
+          <w:color w:val="B4B4B4"/>
+          <w:sz w:val="19"/>
+          <w:szCs w:val="19"/>
+          <w:highlight w:val="black"/>
+          <w:lang w:val="en-US"/>
+        </w:rPr>
+        <w:t>);</w:t>
+      </w:r>
+    </w:p>
+    <w:p>
+      <w:pPr>
+        <w:rPr>
+          <w:rFonts w:ascii="Consolas" w:hAnsi="Consolas" w:cs="Consolas"/>
+          <w:color w:val="B4B4B4"/>
+          <w:sz w:val="19"/>
+          <w:szCs w:val="19"/>
+          <w:lang w:val="en-US"/>
+        </w:rPr>
+      </w:pPr>
+      <w:r>
+        <w:rPr>
+          <w:rFonts w:ascii="Consolas" w:hAnsi="Consolas" w:cs="Consolas"/>
+          <w:color w:val="B4B4B4"/>
+          <w:sz w:val="19"/>
+          <w:szCs w:val="19"/>
+          <w:highlight w:val="black"/>
+          <w:lang w:val="en-US"/>
         </w:rPr>
         <w:t>};</w:t>
       </w:r>
@@ -2649,9 +2938,11 @@
           <w:sz w:val="19"/>
           <w:szCs w:val="19"/>
           <w:highlight w:val="black"/>
+          <w:lang w:val="en-US"/>
         </w:rPr>
         <w:tab/>
       </w:r>
+      <w:proofErr w:type="spellStart"/>
       <w:r>
         <w:rPr>
           <w:rFonts w:ascii="Consolas" w:hAnsi="Consolas" w:cs="Consolas"/>
@@ -2663,6 +2954,7 @@
         </w:rPr>
         <w:t>MyComponent</w:t>
       </w:r>
+      <w:proofErr w:type="spellEnd"/>
       <w:r>
         <w:rPr>
           <w:rFonts w:ascii="Consolas" w:hAnsi="Consolas" w:cs="Consolas"/>
@@ -2685,6 +2977,7 @@
         </w:rPr>
         <w:t>*</w:t>
       </w:r>
+      <w:proofErr w:type="spellStart"/>
       <w:r>
         <w:rPr>
           <w:rFonts w:ascii="Consolas" w:hAnsi="Consolas" w:cs="Consolas"/>
@@ -2696,6 +2989,7 @@
         </w:rPr>
         <w:t>myComponent</w:t>
       </w:r>
+      <w:proofErr w:type="spellEnd"/>
       <w:r>
         <w:rPr>
           <w:rFonts w:ascii="Consolas" w:hAnsi="Consolas" w:cs="Consolas"/>
@@ -2751,6 +3045,8 @@
         </w:rPr>
         <w:t xml:space="preserve"> </w:t>
       </w:r>
+      <w:proofErr w:type="spellStart"/>
+      <w:proofErr w:type="gramStart"/>
       <w:r>
         <w:rPr>
           <w:rFonts w:ascii="Consolas" w:hAnsi="Consolas" w:cs="Consolas"/>
@@ -2762,16 +3058,29 @@
         </w:rPr>
         <w:t>MyComponent</w:t>
       </w:r>
-      <w:r>
-        <w:rPr>
-          <w:rFonts w:ascii="Consolas" w:hAnsi="Consolas" w:cs="Consolas"/>
-          <w:color w:val="B4B4B4"/>
-          <w:sz w:val="19"/>
-          <w:szCs w:val="19"/>
-          <w:highlight w:val="black"/>
-          <w:lang w:val="en-US"/>
-        </w:rPr>
-        <w:t>();</w:t>
+      <w:proofErr w:type="spellEnd"/>
+      <w:r>
+        <w:rPr>
+          <w:rFonts w:ascii="Consolas" w:hAnsi="Consolas" w:cs="Consolas"/>
+          <w:color w:val="B4B4B4"/>
+          <w:sz w:val="19"/>
+          <w:szCs w:val="19"/>
+          <w:highlight w:val="black"/>
+          <w:lang w:val="en-US"/>
+        </w:rPr>
+        <w:t>(</w:t>
+      </w:r>
+      <w:proofErr w:type="gramEnd"/>
+      <w:r>
+        <w:rPr>
+          <w:rFonts w:ascii="Consolas" w:hAnsi="Consolas" w:cs="Consolas"/>
+          <w:color w:val="B4B4B4"/>
+          <w:sz w:val="19"/>
+          <w:szCs w:val="19"/>
+          <w:highlight w:val="black"/>
+          <w:lang w:val="en-US"/>
+        </w:rPr>
+        <w:t>);</w:t>
       </w:r>
     </w:p>
     <w:p>
@@ -2791,6 +3100,7 @@
         </w:rPr>
         <w:tab/>
       </w:r>
+      <w:proofErr w:type="gramStart"/>
       <w:r>
         <w:rPr>
           <w:rFonts w:ascii="Consolas" w:hAnsi="Consolas" w:cs="Consolas"/>
@@ -2802,6 +3112,7 @@
         </w:rPr>
         <w:t>object</w:t>
       </w:r>
+      <w:proofErr w:type="gramEnd"/>
       <w:r>
         <w:rPr>
           <w:rFonts w:ascii="Consolas" w:hAnsi="Consolas" w:cs="Consolas"/>
@@ -2813,6 +3124,7 @@
         </w:rPr>
         <w:t>-&gt;</w:t>
       </w:r>
+      <w:proofErr w:type="spellStart"/>
       <w:r>
         <w:rPr>
           <w:rFonts w:ascii="Consolas" w:hAnsi="Consolas" w:cs="Consolas"/>
@@ -2824,6 +3136,7 @@
         </w:rPr>
         <w:t>addComponent</w:t>
       </w:r>
+      <w:proofErr w:type="spellEnd"/>
       <w:r>
         <w:rPr>
           <w:rFonts w:ascii="Consolas" w:hAnsi="Consolas" w:cs="Consolas"/>
@@ -2835,6 +3148,7 @@
         </w:rPr>
         <w:t>(</w:t>
       </w:r>
+      <w:proofErr w:type="spellStart"/>
       <w:r>
         <w:rPr>
           <w:rFonts w:ascii="Consolas" w:hAnsi="Consolas" w:cs="Consolas"/>
@@ -2846,6 +3160,7 @@
         </w:rPr>
         <w:t>myComponent</w:t>
       </w:r>
+      <w:proofErr w:type="spellEnd"/>
       <w:r>
         <w:rPr>
           <w:rFonts w:ascii="Consolas" w:hAnsi="Consolas" w:cs="Consolas"/>
@@ -2934,6 +3249,1270 @@
         </w:rPr>
         <w:t>Playing sounds and music</w:t>
       </w:r>
+    </w:p>
+    <w:p>
+      <w:pPr>
+        <w:autoSpaceDE w:val="0"/>
+        <w:autoSpaceDN w:val="0"/>
+        <w:adjustRightInd w:val="0"/>
+        <w:spacing w:after="0" w:line="240" w:lineRule="auto"/>
+        <w:jc w:val="left"/>
+        <w:rPr>
+          <w:rFonts w:ascii="Consolas" w:hAnsi="Consolas" w:cs="Consolas"/>
+          <w:color w:val="DCDCDC"/>
+          <w:sz w:val="19"/>
+          <w:szCs w:val="19"/>
+          <w:highlight w:val="black"/>
+          <w:lang w:val="en-US"/>
+        </w:rPr>
+      </w:pPr>
+      <w:r>
+        <w:rPr>
+          <w:rFonts w:ascii="Consolas" w:hAnsi="Consolas" w:cs="Consolas"/>
+          <w:color w:val="DCDCDC"/>
+          <w:sz w:val="19"/>
+          <w:szCs w:val="19"/>
+          <w:highlight w:val="black"/>
+          <w:lang w:val="en-US"/>
+        </w:rPr>
+        <w:t xml:space="preserve">    </w:t>
+      </w:r>
+      <w:r>
+        <w:rPr>
+          <w:rFonts w:ascii="Consolas" w:hAnsi="Consolas" w:cs="Consolas"/>
+          <w:color w:val="DCDCDC"/>
+          <w:sz w:val="19"/>
+          <w:szCs w:val="19"/>
+          <w:highlight w:val="black"/>
+          <w:lang w:val="en-US"/>
+        </w:rPr>
+        <w:t xml:space="preserve"> </w:t>
+      </w:r>
+      <w:r>
+        <w:rPr>
+          <w:rFonts w:ascii="Consolas" w:hAnsi="Consolas" w:cs="Consolas"/>
+          <w:color w:val="4EC9B0"/>
+          <w:sz w:val="19"/>
+          <w:szCs w:val="19"/>
+          <w:highlight w:val="black"/>
+          <w:lang w:val="en-US"/>
+        </w:rPr>
+        <w:t>Sound</w:t>
+      </w:r>
+      <w:r>
+        <w:rPr>
+          <w:rFonts w:ascii="Consolas" w:hAnsi="Consolas" w:cs="Consolas"/>
+          <w:color w:val="B4B4B4"/>
+          <w:sz w:val="19"/>
+          <w:szCs w:val="19"/>
+          <w:highlight w:val="black"/>
+          <w:lang w:val="en-US"/>
+        </w:rPr>
+        <w:t>*</w:t>
+      </w:r>
+      <w:r>
+        <w:rPr>
+          <w:rFonts w:ascii="Consolas" w:hAnsi="Consolas" w:cs="Consolas"/>
+          <w:color w:val="DCDCDC"/>
+          <w:sz w:val="19"/>
+          <w:szCs w:val="19"/>
+          <w:highlight w:val="black"/>
+          <w:lang w:val="en-US"/>
+        </w:rPr>
+        <w:t xml:space="preserve"> </w:t>
+      </w:r>
+      <w:proofErr w:type="spellStart"/>
+      <w:r>
+        <w:rPr>
+          <w:rFonts w:ascii="Consolas" w:hAnsi="Consolas" w:cs="Consolas"/>
+          <w:color w:val="C8C8C8"/>
+          <w:sz w:val="19"/>
+          <w:szCs w:val="19"/>
+          <w:highlight w:val="black"/>
+          <w:lang w:val="en-US"/>
+        </w:rPr>
+        <w:t>testSound</w:t>
+      </w:r>
+      <w:proofErr w:type="spellEnd"/>
+      <w:r>
+        <w:rPr>
+          <w:rFonts w:ascii="Consolas" w:hAnsi="Consolas" w:cs="Consolas"/>
+          <w:color w:val="DCDCDC"/>
+          <w:sz w:val="19"/>
+          <w:szCs w:val="19"/>
+          <w:highlight w:val="black"/>
+          <w:lang w:val="en-US"/>
+        </w:rPr>
+        <w:t xml:space="preserve"> </w:t>
+      </w:r>
+      <w:r>
+        <w:rPr>
+          <w:rFonts w:ascii="Consolas" w:hAnsi="Consolas" w:cs="Consolas"/>
+          <w:color w:val="B4B4B4"/>
+          <w:sz w:val="19"/>
+          <w:szCs w:val="19"/>
+          <w:highlight w:val="black"/>
+          <w:lang w:val="en-US"/>
+        </w:rPr>
+        <w:t>=</w:t>
+      </w:r>
+      <w:r>
+        <w:rPr>
+          <w:rFonts w:ascii="Consolas" w:hAnsi="Consolas" w:cs="Consolas"/>
+          <w:color w:val="DCDCDC"/>
+          <w:sz w:val="19"/>
+          <w:szCs w:val="19"/>
+          <w:highlight w:val="black"/>
+          <w:lang w:val="en-US"/>
+        </w:rPr>
+        <w:t xml:space="preserve"> </w:t>
+      </w:r>
+      <w:r>
+        <w:rPr>
+          <w:rFonts w:ascii="Consolas" w:hAnsi="Consolas" w:cs="Consolas"/>
+          <w:color w:val="569CD6"/>
+          <w:sz w:val="19"/>
+          <w:szCs w:val="19"/>
+          <w:highlight w:val="black"/>
+          <w:lang w:val="en-US"/>
+        </w:rPr>
+        <w:t>new</w:t>
+      </w:r>
+      <w:r>
+        <w:rPr>
+          <w:rFonts w:ascii="Consolas" w:hAnsi="Consolas" w:cs="Consolas"/>
+          <w:color w:val="DCDCDC"/>
+          <w:sz w:val="19"/>
+          <w:szCs w:val="19"/>
+          <w:highlight w:val="black"/>
+          <w:lang w:val="en-US"/>
+        </w:rPr>
+        <w:t xml:space="preserve"> </w:t>
+      </w:r>
+      <w:proofErr w:type="gramStart"/>
+      <w:r>
+        <w:rPr>
+          <w:rFonts w:ascii="Consolas" w:hAnsi="Consolas" w:cs="Consolas"/>
+          <w:color w:val="4EC9B0"/>
+          <w:sz w:val="19"/>
+          <w:szCs w:val="19"/>
+          <w:highlight w:val="black"/>
+          <w:lang w:val="en-US"/>
+        </w:rPr>
+        <w:t>Sound</w:t>
+      </w:r>
+      <w:r>
+        <w:rPr>
+          <w:rFonts w:ascii="Consolas" w:hAnsi="Consolas" w:cs="Consolas"/>
+          <w:color w:val="B4B4B4"/>
+          <w:sz w:val="19"/>
+          <w:szCs w:val="19"/>
+          <w:highlight w:val="black"/>
+          <w:lang w:val="en-US"/>
+        </w:rPr>
+        <w:t>(</w:t>
+      </w:r>
+      <w:proofErr w:type="gramEnd"/>
+      <w:r>
+        <w:rPr>
+          <w:rFonts w:ascii="Consolas" w:hAnsi="Consolas" w:cs="Consolas"/>
+          <w:color w:val="D69D85"/>
+          <w:sz w:val="19"/>
+          <w:szCs w:val="19"/>
+          <w:highlight w:val="black"/>
+          <w:lang w:val="en-US"/>
+        </w:rPr>
+        <w:t>"soundsample</w:t>
+      </w:r>
+      <w:r>
+        <w:rPr>
+          <w:rFonts w:ascii="Consolas" w:hAnsi="Consolas" w:cs="Consolas"/>
+          <w:color w:val="D69D85"/>
+          <w:sz w:val="19"/>
+          <w:szCs w:val="19"/>
+          <w:highlight w:val="black"/>
+          <w:lang w:val="en-US"/>
+        </w:rPr>
+        <w:t>.mp3"</w:t>
+      </w:r>
+      <w:r>
+        <w:rPr>
+          <w:rFonts w:ascii="Consolas" w:hAnsi="Consolas" w:cs="Consolas"/>
+          <w:color w:val="B4B4B4"/>
+          <w:sz w:val="19"/>
+          <w:szCs w:val="19"/>
+          <w:highlight w:val="black"/>
+          <w:lang w:val="en-US"/>
+        </w:rPr>
+        <w:t>);</w:t>
+      </w:r>
+    </w:p>
+    <w:p>
+      <w:pPr>
+        <w:autoSpaceDE w:val="0"/>
+        <w:autoSpaceDN w:val="0"/>
+        <w:adjustRightInd w:val="0"/>
+        <w:spacing w:after="0" w:line="240" w:lineRule="auto"/>
+        <w:jc w:val="left"/>
+        <w:rPr>
+          <w:rFonts w:ascii="Consolas" w:hAnsi="Consolas" w:cs="Consolas"/>
+          <w:color w:val="DCDCDC"/>
+          <w:sz w:val="19"/>
+          <w:szCs w:val="19"/>
+          <w:highlight w:val="black"/>
+          <w:lang w:val="en-US"/>
+        </w:rPr>
+      </w:pPr>
+      <w:r>
+        <w:rPr>
+          <w:rFonts w:ascii="Consolas" w:hAnsi="Consolas" w:cs="Consolas"/>
+          <w:color w:val="DCDCDC"/>
+          <w:sz w:val="19"/>
+          <w:szCs w:val="19"/>
+          <w:highlight w:val="black"/>
+          <w:lang w:val="en-US"/>
+        </w:rPr>
+        <w:t xml:space="preserve">     </w:t>
+      </w:r>
+      <w:proofErr w:type="spellStart"/>
+      <w:proofErr w:type="gramStart"/>
+      <w:r>
+        <w:rPr>
+          <w:rFonts w:ascii="Consolas" w:hAnsi="Consolas" w:cs="Consolas"/>
+          <w:color w:val="C8C8C8"/>
+          <w:sz w:val="19"/>
+          <w:szCs w:val="19"/>
+          <w:highlight w:val="black"/>
+          <w:lang w:val="en-US"/>
+        </w:rPr>
+        <w:t>testSound</w:t>
+      </w:r>
+      <w:proofErr w:type="spellEnd"/>
+      <w:proofErr w:type="gramEnd"/>
+      <w:r>
+        <w:rPr>
+          <w:rFonts w:ascii="Consolas" w:hAnsi="Consolas" w:cs="Consolas"/>
+          <w:color w:val="B4B4B4"/>
+          <w:sz w:val="19"/>
+          <w:szCs w:val="19"/>
+          <w:highlight w:val="black"/>
+          <w:lang w:val="en-US"/>
+        </w:rPr>
+        <w:t>-&gt;</w:t>
+      </w:r>
+      <w:r>
+        <w:rPr>
+          <w:rFonts w:ascii="Consolas" w:hAnsi="Consolas" w:cs="Consolas"/>
+          <w:color w:val="C8C8C8"/>
+          <w:sz w:val="19"/>
+          <w:szCs w:val="19"/>
+          <w:highlight w:val="black"/>
+          <w:lang w:val="en-US"/>
+        </w:rPr>
+        <w:t>load</w:t>
+      </w:r>
+      <w:r>
+        <w:rPr>
+          <w:rFonts w:ascii="Consolas" w:hAnsi="Consolas" w:cs="Consolas"/>
+          <w:color w:val="B4B4B4"/>
+          <w:sz w:val="19"/>
+          <w:szCs w:val="19"/>
+          <w:highlight w:val="black"/>
+          <w:lang w:val="en-US"/>
+        </w:rPr>
+        <w:t>(</w:t>
+      </w:r>
+      <w:r>
+        <w:rPr>
+          <w:rFonts w:ascii="Consolas" w:hAnsi="Consolas" w:cs="Consolas"/>
+          <w:color w:val="4EC9B0"/>
+          <w:sz w:val="19"/>
+          <w:szCs w:val="19"/>
+          <w:highlight w:val="black"/>
+          <w:lang w:val="en-US"/>
+        </w:rPr>
+        <w:t>Game</w:t>
+      </w:r>
+      <w:r>
+        <w:rPr>
+          <w:rFonts w:ascii="Consolas" w:hAnsi="Consolas" w:cs="Consolas"/>
+          <w:color w:val="B4B4B4"/>
+          <w:sz w:val="19"/>
+          <w:szCs w:val="19"/>
+          <w:highlight w:val="black"/>
+          <w:lang w:val="en-US"/>
+        </w:rPr>
+        <w:t>::</w:t>
+      </w:r>
+      <w:proofErr w:type="spellStart"/>
+      <w:r>
+        <w:rPr>
+          <w:rFonts w:ascii="Consolas" w:hAnsi="Consolas" w:cs="Consolas"/>
+          <w:color w:val="C8C8C8"/>
+          <w:sz w:val="19"/>
+          <w:szCs w:val="19"/>
+          <w:highlight w:val="black"/>
+          <w:lang w:val="en-US"/>
+        </w:rPr>
+        <w:t>getInstance</w:t>
+      </w:r>
+      <w:proofErr w:type="spellEnd"/>
+      <w:r>
+        <w:rPr>
+          <w:rFonts w:ascii="Consolas" w:hAnsi="Consolas" w:cs="Consolas"/>
+          <w:color w:val="B4B4B4"/>
+          <w:sz w:val="19"/>
+          <w:szCs w:val="19"/>
+          <w:highlight w:val="black"/>
+          <w:lang w:val="en-US"/>
+        </w:rPr>
+        <w:t>()-&gt;</w:t>
+      </w:r>
+      <w:proofErr w:type="spellStart"/>
+      <w:r>
+        <w:rPr>
+          <w:rFonts w:ascii="Consolas" w:hAnsi="Consolas" w:cs="Consolas"/>
+          <w:color w:val="C8C8C8"/>
+          <w:sz w:val="19"/>
+          <w:szCs w:val="19"/>
+          <w:highlight w:val="black"/>
+          <w:lang w:val="en-US"/>
+        </w:rPr>
+        <w:t>getFileManager</w:t>
+      </w:r>
+      <w:proofErr w:type="spellEnd"/>
+      <w:r>
+        <w:rPr>
+          <w:rFonts w:ascii="Consolas" w:hAnsi="Consolas" w:cs="Consolas"/>
+          <w:color w:val="B4B4B4"/>
+          <w:sz w:val="19"/>
+          <w:szCs w:val="19"/>
+          <w:highlight w:val="black"/>
+          <w:lang w:val="en-US"/>
+        </w:rPr>
+        <w:t>());</w:t>
+      </w:r>
+    </w:p>
+    <w:p>
+      <w:pPr>
+        <w:rPr>
+          <w:rFonts w:ascii="Consolas" w:hAnsi="Consolas" w:cs="Consolas"/>
+          <w:color w:val="B4B4B4"/>
+          <w:sz w:val="19"/>
+          <w:szCs w:val="19"/>
+          <w:lang w:val="en-US"/>
+        </w:rPr>
+      </w:pPr>
+      <w:r>
+        <w:rPr>
+          <w:rFonts w:ascii="Consolas" w:hAnsi="Consolas" w:cs="Consolas"/>
+          <w:color w:val="DCDCDC"/>
+          <w:sz w:val="19"/>
+          <w:szCs w:val="19"/>
+          <w:highlight w:val="black"/>
+          <w:lang w:val="en-US"/>
+        </w:rPr>
+        <w:t xml:space="preserve">     </w:t>
+      </w:r>
+      <w:r>
+        <w:rPr>
+          <w:rFonts w:ascii="Consolas" w:hAnsi="Consolas" w:cs="Consolas"/>
+          <w:color w:val="4EC9B0"/>
+          <w:sz w:val="19"/>
+          <w:szCs w:val="19"/>
+          <w:highlight w:val="black"/>
+          <w:lang w:val="en-US"/>
+        </w:rPr>
+        <w:t>Game</w:t>
+      </w:r>
+      <w:r>
+        <w:rPr>
+          <w:rFonts w:ascii="Consolas" w:hAnsi="Consolas" w:cs="Consolas"/>
+          <w:color w:val="B4B4B4"/>
+          <w:sz w:val="19"/>
+          <w:szCs w:val="19"/>
+          <w:highlight w:val="black"/>
+          <w:lang w:val="en-US"/>
+        </w:rPr>
+        <w:t>::</w:t>
+      </w:r>
+      <w:proofErr w:type="spellStart"/>
+      <w:proofErr w:type="gramStart"/>
+      <w:r>
+        <w:rPr>
+          <w:rFonts w:ascii="Consolas" w:hAnsi="Consolas" w:cs="Consolas"/>
+          <w:color w:val="C8C8C8"/>
+          <w:sz w:val="19"/>
+          <w:szCs w:val="19"/>
+          <w:highlight w:val="black"/>
+          <w:lang w:val="en-US"/>
+        </w:rPr>
+        <w:t>getInstance</w:t>
+      </w:r>
+      <w:proofErr w:type="spellEnd"/>
+      <w:r>
+        <w:rPr>
+          <w:rFonts w:ascii="Consolas" w:hAnsi="Consolas" w:cs="Consolas"/>
+          <w:color w:val="B4B4B4"/>
+          <w:sz w:val="19"/>
+          <w:szCs w:val="19"/>
+          <w:highlight w:val="black"/>
+          <w:lang w:val="en-US"/>
+        </w:rPr>
+        <w:t>(</w:t>
+      </w:r>
+      <w:proofErr w:type="gramEnd"/>
+      <w:r>
+        <w:rPr>
+          <w:rFonts w:ascii="Consolas" w:hAnsi="Consolas" w:cs="Consolas"/>
+          <w:color w:val="B4B4B4"/>
+          <w:sz w:val="19"/>
+          <w:szCs w:val="19"/>
+          <w:highlight w:val="black"/>
+          <w:lang w:val="en-US"/>
+        </w:rPr>
+        <w:t>)-&gt;</w:t>
+      </w:r>
+      <w:proofErr w:type="spellStart"/>
+      <w:r>
+        <w:rPr>
+          <w:rFonts w:ascii="Consolas" w:hAnsi="Consolas" w:cs="Consolas"/>
+          <w:color w:val="C8C8C8"/>
+          <w:sz w:val="19"/>
+          <w:szCs w:val="19"/>
+          <w:highlight w:val="black"/>
+          <w:lang w:val="en-US"/>
+        </w:rPr>
+        <w:t>getAudioManager</w:t>
+      </w:r>
+      <w:proofErr w:type="spellEnd"/>
+      <w:r>
+        <w:rPr>
+          <w:rFonts w:ascii="Consolas" w:hAnsi="Consolas" w:cs="Consolas"/>
+          <w:color w:val="B4B4B4"/>
+          <w:sz w:val="19"/>
+          <w:szCs w:val="19"/>
+          <w:highlight w:val="black"/>
+          <w:lang w:val="en-US"/>
+        </w:rPr>
+        <w:t>()-&gt;</w:t>
+      </w:r>
+      <w:proofErr w:type="spellStart"/>
+      <w:r>
+        <w:rPr>
+          <w:rFonts w:ascii="Consolas" w:hAnsi="Consolas" w:cs="Consolas"/>
+          <w:color w:val="C8C8C8"/>
+          <w:sz w:val="19"/>
+          <w:szCs w:val="19"/>
+          <w:highlight w:val="black"/>
+          <w:lang w:val="en-US"/>
+        </w:rPr>
+        <w:t>addSound</w:t>
+      </w:r>
+      <w:proofErr w:type="spellEnd"/>
+      <w:r>
+        <w:rPr>
+          <w:rFonts w:ascii="Consolas" w:hAnsi="Consolas" w:cs="Consolas"/>
+          <w:color w:val="B4B4B4"/>
+          <w:sz w:val="19"/>
+          <w:szCs w:val="19"/>
+          <w:highlight w:val="black"/>
+          <w:lang w:val="en-US"/>
+        </w:rPr>
+        <w:t>(*</w:t>
+      </w:r>
+      <w:proofErr w:type="spellStart"/>
+      <w:r>
+        <w:rPr>
+          <w:rFonts w:ascii="Consolas" w:hAnsi="Consolas" w:cs="Consolas"/>
+          <w:color w:val="C8C8C8"/>
+          <w:sz w:val="19"/>
+          <w:szCs w:val="19"/>
+          <w:highlight w:val="black"/>
+          <w:lang w:val="en-US"/>
+        </w:rPr>
+        <w:t>testSound</w:t>
+      </w:r>
+      <w:proofErr w:type="spellEnd"/>
+      <w:r>
+        <w:rPr>
+          <w:rFonts w:ascii="Consolas" w:hAnsi="Consolas" w:cs="Consolas"/>
+          <w:color w:val="B4B4B4"/>
+          <w:sz w:val="19"/>
+          <w:szCs w:val="19"/>
+          <w:highlight w:val="black"/>
+          <w:lang w:val="en-US"/>
+        </w:rPr>
+        <w:t>);</w:t>
+      </w:r>
+    </w:p>
+    <w:p>
+      <w:pPr>
+        <w:rPr>
+          <w:rFonts w:ascii="Consolas" w:hAnsi="Consolas" w:cs="Consolas"/>
+          <w:color w:val="B4B4B4"/>
+          <w:sz w:val="19"/>
+          <w:szCs w:val="19"/>
+          <w:lang w:val="en-US"/>
+        </w:rPr>
+      </w:pPr>
+      <w:r>
+        <w:rPr>
+          <w:rFonts w:ascii="Consolas" w:hAnsi="Consolas" w:cs="Consolas"/>
+          <w:color w:val="B4B4B4"/>
+          <w:sz w:val="19"/>
+          <w:szCs w:val="19"/>
+          <w:lang w:val="en-US"/>
+        </w:rPr>
+        <w:t>OR BY ID</w:t>
+      </w:r>
+    </w:p>
+    <w:p>
+      <w:pPr>
+        <w:autoSpaceDE w:val="0"/>
+        <w:autoSpaceDN w:val="0"/>
+        <w:adjustRightInd w:val="0"/>
+        <w:spacing w:after="0" w:line="240" w:lineRule="auto"/>
+        <w:jc w:val="left"/>
+        <w:rPr>
+          <w:rFonts w:ascii="Consolas" w:hAnsi="Consolas" w:cs="Consolas"/>
+          <w:color w:val="DCDCDC"/>
+          <w:sz w:val="19"/>
+          <w:szCs w:val="19"/>
+          <w:highlight w:val="black"/>
+          <w:lang w:val="en-US"/>
+        </w:rPr>
+      </w:pPr>
+      <w:r>
+        <w:rPr>
+          <w:rFonts w:ascii="Consolas" w:hAnsi="Consolas" w:cs="Consolas"/>
+          <w:color w:val="C8C8C8"/>
+          <w:sz w:val="19"/>
+          <w:szCs w:val="19"/>
+          <w:highlight w:val="black"/>
+          <w:lang w:val="en-US"/>
+        </w:rPr>
+        <w:t xml:space="preserve">    </w:t>
+      </w:r>
+      <w:r>
+        <w:rPr>
+          <w:rFonts w:ascii="Consolas" w:hAnsi="Consolas" w:cs="Consolas"/>
+          <w:color w:val="4EC9B0"/>
+          <w:sz w:val="19"/>
+          <w:szCs w:val="19"/>
+          <w:highlight w:val="black"/>
+          <w:lang w:val="en-US"/>
+        </w:rPr>
+        <w:t>Sound</w:t>
+      </w:r>
+      <w:r>
+        <w:rPr>
+          <w:rFonts w:ascii="Consolas" w:hAnsi="Consolas" w:cs="Consolas"/>
+          <w:color w:val="B4B4B4"/>
+          <w:sz w:val="19"/>
+          <w:szCs w:val="19"/>
+          <w:highlight w:val="black"/>
+          <w:lang w:val="en-US"/>
+        </w:rPr>
+        <w:t>*</w:t>
+      </w:r>
+      <w:r>
+        <w:rPr>
+          <w:rFonts w:ascii="Consolas" w:hAnsi="Consolas" w:cs="Consolas"/>
+          <w:color w:val="DCDCDC"/>
+          <w:sz w:val="19"/>
+          <w:szCs w:val="19"/>
+          <w:highlight w:val="black"/>
+          <w:lang w:val="en-US"/>
+        </w:rPr>
+        <w:t xml:space="preserve"> </w:t>
+      </w:r>
+      <w:proofErr w:type="spellStart"/>
+      <w:r>
+        <w:rPr>
+          <w:rFonts w:ascii="Consolas" w:hAnsi="Consolas" w:cs="Consolas"/>
+          <w:color w:val="C8C8C8"/>
+          <w:sz w:val="19"/>
+          <w:szCs w:val="19"/>
+          <w:highlight w:val="black"/>
+          <w:lang w:val="en-US"/>
+        </w:rPr>
+        <w:t>testSound</w:t>
+      </w:r>
+      <w:proofErr w:type="spellEnd"/>
+      <w:r>
+        <w:rPr>
+          <w:rFonts w:ascii="Consolas" w:hAnsi="Consolas" w:cs="Consolas"/>
+          <w:color w:val="DCDCDC"/>
+          <w:sz w:val="19"/>
+          <w:szCs w:val="19"/>
+          <w:highlight w:val="black"/>
+          <w:lang w:val="en-US"/>
+        </w:rPr>
+        <w:t xml:space="preserve"> </w:t>
+      </w:r>
+      <w:r>
+        <w:rPr>
+          <w:rFonts w:ascii="Consolas" w:hAnsi="Consolas" w:cs="Consolas"/>
+          <w:color w:val="B4B4B4"/>
+          <w:sz w:val="19"/>
+          <w:szCs w:val="19"/>
+          <w:highlight w:val="black"/>
+          <w:lang w:val="en-US"/>
+        </w:rPr>
+        <w:t>=</w:t>
+      </w:r>
+      <w:r>
+        <w:rPr>
+          <w:rFonts w:ascii="Consolas" w:hAnsi="Consolas" w:cs="Consolas"/>
+          <w:color w:val="DCDCDC"/>
+          <w:sz w:val="19"/>
+          <w:szCs w:val="19"/>
+          <w:highlight w:val="black"/>
+          <w:lang w:val="en-US"/>
+        </w:rPr>
+        <w:t xml:space="preserve"> </w:t>
+      </w:r>
+      <w:r>
+        <w:rPr>
+          <w:rFonts w:ascii="Consolas" w:hAnsi="Consolas" w:cs="Consolas"/>
+          <w:color w:val="569CD6"/>
+          <w:sz w:val="19"/>
+          <w:szCs w:val="19"/>
+          <w:highlight w:val="black"/>
+          <w:lang w:val="en-US"/>
+        </w:rPr>
+        <w:t>new</w:t>
+      </w:r>
+      <w:r>
+        <w:rPr>
+          <w:rFonts w:ascii="Consolas" w:hAnsi="Consolas" w:cs="Consolas"/>
+          <w:color w:val="DCDCDC"/>
+          <w:sz w:val="19"/>
+          <w:szCs w:val="19"/>
+          <w:highlight w:val="black"/>
+          <w:lang w:val="en-US"/>
+        </w:rPr>
+        <w:t xml:space="preserve"> </w:t>
+      </w:r>
+      <w:proofErr w:type="gramStart"/>
+      <w:r>
+        <w:rPr>
+          <w:rFonts w:ascii="Consolas" w:hAnsi="Consolas" w:cs="Consolas"/>
+          <w:color w:val="4EC9B0"/>
+          <w:sz w:val="19"/>
+          <w:szCs w:val="19"/>
+          <w:highlight w:val="black"/>
+          <w:lang w:val="en-US"/>
+        </w:rPr>
+        <w:t>Sound</w:t>
+      </w:r>
+      <w:r>
+        <w:rPr>
+          <w:rFonts w:ascii="Consolas" w:hAnsi="Consolas" w:cs="Consolas"/>
+          <w:color w:val="B4B4B4"/>
+          <w:sz w:val="19"/>
+          <w:szCs w:val="19"/>
+          <w:highlight w:val="black"/>
+          <w:lang w:val="en-US"/>
+        </w:rPr>
+        <w:t>(</w:t>
+      </w:r>
+      <w:proofErr w:type="gramEnd"/>
+      <w:r>
+        <w:rPr>
+          <w:rFonts w:ascii="Consolas" w:hAnsi="Consolas" w:cs="Consolas"/>
+          <w:color w:val="D69D85"/>
+          <w:sz w:val="19"/>
+          <w:szCs w:val="19"/>
+          <w:highlight w:val="black"/>
+          <w:lang w:val="en-US"/>
+        </w:rPr>
+        <w:t>"</w:t>
+      </w:r>
+      <w:r>
+        <w:rPr>
+          <w:rFonts w:ascii="Consolas" w:hAnsi="Consolas" w:cs="Consolas"/>
+          <w:color w:val="D69D85"/>
+          <w:sz w:val="19"/>
+          <w:szCs w:val="19"/>
+          <w:highlight w:val="black"/>
+          <w:lang w:val="en-US"/>
+        </w:rPr>
+        <w:t>soundsample</w:t>
+      </w:r>
+      <w:r>
+        <w:rPr>
+          <w:rFonts w:ascii="Consolas" w:hAnsi="Consolas" w:cs="Consolas"/>
+          <w:color w:val="D69D85"/>
+          <w:sz w:val="19"/>
+          <w:szCs w:val="19"/>
+          <w:highlight w:val="black"/>
+          <w:lang w:val="en-US"/>
+        </w:rPr>
+        <w:t>.wav"</w:t>
+      </w:r>
+      <w:r>
+        <w:rPr>
+          <w:rFonts w:ascii="Consolas" w:hAnsi="Consolas" w:cs="Consolas"/>
+          <w:color w:val="B4B4B4"/>
+          <w:sz w:val="19"/>
+          <w:szCs w:val="19"/>
+          <w:highlight w:val="black"/>
+          <w:lang w:val="en-US"/>
+        </w:rPr>
+        <w:t>);</w:t>
+      </w:r>
+    </w:p>
+    <w:p>
+      <w:pPr>
+        <w:autoSpaceDE w:val="0"/>
+        <w:autoSpaceDN w:val="0"/>
+        <w:adjustRightInd w:val="0"/>
+        <w:spacing w:after="0" w:line="240" w:lineRule="auto"/>
+        <w:jc w:val="left"/>
+        <w:rPr>
+          <w:rFonts w:ascii="Consolas" w:hAnsi="Consolas" w:cs="Consolas"/>
+          <w:color w:val="DCDCDC"/>
+          <w:sz w:val="19"/>
+          <w:szCs w:val="19"/>
+          <w:highlight w:val="black"/>
+          <w:lang w:val="en-US"/>
+        </w:rPr>
+      </w:pPr>
+      <w:r>
+        <w:rPr>
+          <w:rFonts w:ascii="Consolas" w:hAnsi="Consolas" w:cs="Consolas"/>
+          <w:color w:val="DCDCDC"/>
+          <w:sz w:val="19"/>
+          <w:szCs w:val="19"/>
+          <w:highlight w:val="black"/>
+          <w:lang w:val="en-US"/>
+        </w:rPr>
+        <w:t xml:space="preserve">    </w:t>
+      </w:r>
+      <w:proofErr w:type="spellStart"/>
+      <w:proofErr w:type="gramStart"/>
+      <w:r>
+        <w:rPr>
+          <w:rFonts w:ascii="Consolas" w:hAnsi="Consolas" w:cs="Consolas"/>
+          <w:color w:val="C8C8C8"/>
+          <w:sz w:val="19"/>
+          <w:szCs w:val="19"/>
+          <w:highlight w:val="black"/>
+          <w:lang w:val="en-US"/>
+        </w:rPr>
+        <w:t>testSound</w:t>
+      </w:r>
+      <w:proofErr w:type="spellEnd"/>
+      <w:proofErr w:type="gramEnd"/>
+      <w:r>
+        <w:rPr>
+          <w:rFonts w:ascii="Consolas" w:hAnsi="Consolas" w:cs="Consolas"/>
+          <w:color w:val="B4B4B4"/>
+          <w:sz w:val="19"/>
+          <w:szCs w:val="19"/>
+          <w:highlight w:val="black"/>
+          <w:lang w:val="en-US"/>
+        </w:rPr>
+        <w:t>-&gt;</w:t>
+      </w:r>
+      <w:r>
+        <w:rPr>
+          <w:rFonts w:ascii="Consolas" w:hAnsi="Consolas" w:cs="Consolas"/>
+          <w:color w:val="C8C8C8"/>
+          <w:sz w:val="19"/>
+          <w:szCs w:val="19"/>
+          <w:highlight w:val="black"/>
+          <w:lang w:val="en-US"/>
+        </w:rPr>
+        <w:t>load</w:t>
+      </w:r>
+      <w:r>
+        <w:rPr>
+          <w:rFonts w:ascii="Consolas" w:hAnsi="Consolas" w:cs="Consolas"/>
+          <w:color w:val="B4B4B4"/>
+          <w:sz w:val="19"/>
+          <w:szCs w:val="19"/>
+          <w:highlight w:val="black"/>
+          <w:lang w:val="en-US"/>
+        </w:rPr>
+        <w:t>(</w:t>
+      </w:r>
+      <w:r>
+        <w:rPr>
+          <w:rFonts w:ascii="Consolas" w:hAnsi="Consolas" w:cs="Consolas"/>
+          <w:color w:val="7F7F7F"/>
+          <w:sz w:val="19"/>
+          <w:szCs w:val="19"/>
+          <w:highlight w:val="black"/>
+          <w:lang w:val="en-US"/>
+        </w:rPr>
+        <w:t>game</w:t>
+      </w:r>
+      <w:r>
+        <w:rPr>
+          <w:rFonts w:ascii="Consolas" w:hAnsi="Consolas" w:cs="Consolas"/>
+          <w:color w:val="B4B4B4"/>
+          <w:sz w:val="19"/>
+          <w:szCs w:val="19"/>
+          <w:highlight w:val="black"/>
+          <w:lang w:val="en-US"/>
+        </w:rPr>
+        <w:t>-&gt;</w:t>
+      </w:r>
+      <w:proofErr w:type="spellStart"/>
+      <w:r>
+        <w:rPr>
+          <w:rFonts w:ascii="Consolas" w:hAnsi="Consolas" w:cs="Consolas"/>
+          <w:color w:val="C8C8C8"/>
+          <w:sz w:val="19"/>
+          <w:szCs w:val="19"/>
+          <w:highlight w:val="black"/>
+          <w:lang w:val="en-US"/>
+        </w:rPr>
+        <w:t>getInstance</w:t>
+      </w:r>
+      <w:proofErr w:type="spellEnd"/>
+      <w:r>
+        <w:rPr>
+          <w:rFonts w:ascii="Consolas" w:hAnsi="Consolas" w:cs="Consolas"/>
+          <w:color w:val="B4B4B4"/>
+          <w:sz w:val="19"/>
+          <w:szCs w:val="19"/>
+          <w:highlight w:val="black"/>
+          <w:lang w:val="en-US"/>
+        </w:rPr>
+        <w:t>()-&gt;</w:t>
+      </w:r>
+      <w:proofErr w:type="spellStart"/>
+      <w:r>
+        <w:rPr>
+          <w:rFonts w:ascii="Consolas" w:hAnsi="Consolas" w:cs="Consolas"/>
+          <w:color w:val="C8C8C8"/>
+          <w:sz w:val="19"/>
+          <w:szCs w:val="19"/>
+          <w:highlight w:val="black"/>
+          <w:lang w:val="en-US"/>
+        </w:rPr>
+        <w:t>getFileManager</w:t>
+      </w:r>
+      <w:proofErr w:type="spellEnd"/>
+      <w:r>
+        <w:rPr>
+          <w:rFonts w:ascii="Consolas" w:hAnsi="Consolas" w:cs="Consolas"/>
+          <w:color w:val="B4B4B4"/>
+          <w:sz w:val="19"/>
+          <w:szCs w:val="19"/>
+          <w:highlight w:val="black"/>
+          <w:lang w:val="en-US"/>
+        </w:rPr>
+        <w:t>());</w:t>
+      </w:r>
+    </w:p>
+    <w:p>
+      <w:pPr>
+        <w:autoSpaceDE w:val="0"/>
+        <w:autoSpaceDN w:val="0"/>
+        <w:adjustRightInd w:val="0"/>
+        <w:spacing w:after="0" w:line="240" w:lineRule="auto"/>
+        <w:jc w:val="left"/>
+        <w:rPr>
+          <w:rFonts w:ascii="Consolas" w:hAnsi="Consolas" w:cs="Consolas"/>
+          <w:color w:val="DCDCDC"/>
+          <w:sz w:val="19"/>
+          <w:szCs w:val="19"/>
+          <w:highlight w:val="black"/>
+          <w:lang w:val="en-US"/>
+        </w:rPr>
+      </w:pPr>
+    </w:p>
+    <w:p>
+      <w:pPr>
+        <w:autoSpaceDE w:val="0"/>
+        <w:autoSpaceDN w:val="0"/>
+        <w:adjustRightInd w:val="0"/>
+        <w:spacing w:after="0" w:line="240" w:lineRule="auto"/>
+        <w:jc w:val="left"/>
+        <w:rPr>
+          <w:rFonts w:ascii="Consolas" w:hAnsi="Consolas" w:cs="Consolas"/>
+          <w:color w:val="DCDCDC"/>
+          <w:sz w:val="19"/>
+          <w:szCs w:val="19"/>
+          <w:highlight w:val="black"/>
+          <w:lang w:val="en-US"/>
+        </w:rPr>
+      </w:pPr>
+      <w:r>
+        <w:rPr>
+          <w:rFonts w:ascii="Consolas" w:hAnsi="Consolas" w:cs="Consolas"/>
+          <w:color w:val="DCDCDC"/>
+          <w:sz w:val="19"/>
+          <w:szCs w:val="19"/>
+          <w:highlight w:val="black"/>
+          <w:lang w:val="en-US"/>
+        </w:rPr>
+        <w:t xml:space="preserve">    </w:t>
+      </w:r>
+      <w:r>
+        <w:rPr>
+          <w:rFonts w:ascii="Consolas" w:hAnsi="Consolas" w:cs="Consolas"/>
+          <w:color w:val="4EC9B0"/>
+          <w:sz w:val="19"/>
+          <w:szCs w:val="19"/>
+          <w:highlight w:val="black"/>
+          <w:lang w:val="en-US"/>
+        </w:rPr>
+        <w:t>Game</w:t>
+      </w:r>
+      <w:r>
+        <w:rPr>
+          <w:rFonts w:ascii="Consolas" w:hAnsi="Consolas" w:cs="Consolas"/>
+          <w:color w:val="B4B4B4"/>
+          <w:sz w:val="19"/>
+          <w:szCs w:val="19"/>
+          <w:highlight w:val="black"/>
+          <w:lang w:val="en-US"/>
+        </w:rPr>
+        <w:t>::</w:t>
+      </w:r>
+      <w:proofErr w:type="spellStart"/>
+      <w:proofErr w:type="gramStart"/>
+      <w:r>
+        <w:rPr>
+          <w:rFonts w:ascii="Consolas" w:hAnsi="Consolas" w:cs="Consolas"/>
+          <w:color w:val="C8C8C8"/>
+          <w:sz w:val="19"/>
+          <w:szCs w:val="19"/>
+          <w:highlight w:val="black"/>
+          <w:lang w:val="en-US"/>
+        </w:rPr>
+        <w:t>getInstance</w:t>
+      </w:r>
+      <w:proofErr w:type="spellEnd"/>
+      <w:r>
+        <w:rPr>
+          <w:rFonts w:ascii="Consolas" w:hAnsi="Consolas" w:cs="Consolas"/>
+          <w:color w:val="B4B4B4"/>
+          <w:sz w:val="19"/>
+          <w:szCs w:val="19"/>
+          <w:highlight w:val="black"/>
+          <w:lang w:val="en-US"/>
+        </w:rPr>
+        <w:t>(</w:t>
+      </w:r>
+      <w:proofErr w:type="gramEnd"/>
+      <w:r>
+        <w:rPr>
+          <w:rFonts w:ascii="Consolas" w:hAnsi="Consolas" w:cs="Consolas"/>
+          <w:color w:val="B4B4B4"/>
+          <w:sz w:val="19"/>
+          <w:szCs w:val="19"/>
+          <w:highlight w:val="black"/>
+          <w:lang w:val="en-US"/>
+        </w:rPr>
+        <w:t>)-&gt;</w:t>
+      </w:r>
+      <w:proofErr w:type="spellStart"/>
+      <w:r>
+        <w:rPr>
+          <w:rFonts w:ascii="Consolas" w:hAnsi="Consolas" w:cs="Consolas"/>
+          <w:color w:val="C8C8C8"/>
+          <w:sz w:val="19"/>
+          <w:szCs w:val="19"/>
+          <w:highlight w:val="black"/>
+          <w:lang w:val="en-US"/>
+        </w:rPr>
+        <w:t>getAudioManager</w:t>
+      </w:r>
+      <w:proofErr w:type="spellEnd"/>
+      <w:r>
+        <w:rPr>
+          <w:rFonts w:ascii="Consolas" w:hAnsi="Consolas" w:cs="Consolas"/>
+          <w:color w:val="B4B4B4"/>
+          <w:sz w:val="19"/>
+          <w:szCs w:val="19"/>
+          <w:highlight w:val="black"/>
+          <w:lang w:val="en-US"/>
+        </w:rPr>
+        <w:t>()-&gt;</w:t>
+      </w:r>
+      <w:proofErr w:type="spellStart"/>
+      <w:r>
+        <w:rPr>
+          <w:rFonts w:ascii="Consolas" w:hAnsi="Consolas" w:cs="Consolas"/>
+          <w:color w:val="C8C8C8"/>
+          <w:sz w:val="19"/>
+          <w:szCs w:val="19"/>
+          <w:highlight w:val="black"/>
+          <w:lang w:val="en-US"/>
+        </w:rPr>
+        <w:t>addSound</w:t>
+      </w:r>
+      <w:proofErr w:type="spellEnd"/>
+      <w:r>
+        <w:rPr>
+          <w:rFonts w:ascii="Consolas" w:hAnsi="Consolas" w:cs="Consolas"/>
+          <w:color w:val="B4B4B4"/>
+          <w:sz w:val="19"/>
+          <w:szCs w:val="19"/>
+          <w:highlight w:val="black"/>
+          <w:lang w:val="en-US"/>
+        </w:rPr>
+        <w:t>(</w:t>
+      </w:r>
+      <w:r>
+        <w:rPr>
+          <w:rFonts w:ascii="Consolas" w:hAnsi="Consolas" w:cs="Consolas"/>
+          <w:color w:val="D69D85"/>
+          <w:sz w:val="19"/>
+          <w:szCs w:val="19"/>
+          <w:highlight w:val="black"/>
+          <w:lang w:val="en-US"/>
+        </w:rPr>
+        <w:t>"</w:t>
+      </w:r>
+      <w:r>
+        <w:rPr>
+          <w:rFonts w:ascii="Consolas" w:hAnsi="Consolas" w:cs="Consolas"/>
+          <w:color w:val="D69D85"/>
+          <w:sz w:val="19"/>
+          <w:szCs w:val="19"/>
+          <w:highlight w:val="black"/>
+          <w:lang w:val="en-US"/>
+        </w:rPr>
+        <w:t>music1</w:t>
+      </w:r>
+      <w:r>
+        <w:rPr>
+          <w:rFonts w:ascii="Consolas" w:hAnsi="Consolas" w:cs="Consolas"/>
+          <w:color w:val="D69D85"/>
+          <w:sz w:val="19"/>
+          <w:szCs w:val="19"/>
+          <w:highlight w:val="black"/>
+          <w:lang w:val="en-US"/>
+        </w:rPr>
+        <w:t>"</w:t>
+      </w:r>
+      <w:r>
+        <w:rPr>
+          <w:rFonts w:ascii="Consolas" w:hAnsi="Consolas" w:cs="Consolas"/>
+          <w:color w:val="B4B4B4"/>
+          <w:sz w:val="19"/>
+          <w:szCs w:val="19"/>
+          <w:highlight w:val="black"/>
+          <w:lang w:val="en-US"/>
+        </w:rPr>
+        <w:t>,</w:t>
+      </w:r>
+      <w:r>
+        <w:rPr>
+          <w:rFonts w:ascii="Consolas" w:hAnsi="Consolas" w:cs="Consolas"/>
+          <w:color w:val="DCDCDC"/>
+          <w:sz w:val="19"/>
+          <w:szCs w:val="19"/>
+          <w:highlight w:val="black"/>
+          <w:lang w:val="en-US"/>
+        </w:rPr>
+        <w:t xml:space="preserve"> </w:t>
+      </w:r>
+      <w:r>
+        <w:rPr>
+          <w:rFonts w:ascii="Consolas" w:hAnsi="Consolas" w:cs="Consolas"/>
+          <w:color w:val="B4B4B4"/>
+          <w:sz w:val="19"/>
+          <w:szCs w:val="19"/>
+          <w:highlight w:val="black"/>
+          <w:lang w:val="en-US"/>
+        </w:rPr>
+        <w:t>*</w:t>
+      </w:r>
+      <w:proofErr w:type="spellStart"/>
+      <w:r>
+        <w:rPr>
+          <w:rFonts w:ascii="Consolas" w:hAnsi="Consolas" w:cs="Consolas"/>
+          <w:color w:val="C8C8C8"/>
+          <w:sz w:val="19"/>
+          <w:szCs w:val="19"/>
+          <w:highlight w:val="black"/>
+          <w:lang w:val="en-US"/>
+        </w:rPr>
+        <w:t>testSound</w:t>
+      </w:r>
+      <w:proofErr w:type="spellEnd"/>
+      <w:r>
+        <w:rPr>
+          <w:rFonts w:ascii="Consolas" w:hAnsi="Consolas" w:cs="Consolas"/>
+          <w:color w:val="B4B4B4"/>
+          <w:sz w:val="19"/>
+          <w:szCs w:val="19"/>
+          <w:highlight w:val="black"/>
+          <w:lang w:val="en-US"/>
+        </w:rPr>
+        <w:t>);</w:t>
+      </w:r>
+    </w:p>
+    <w:p>
+      <w:pPr>
+        <w:rPr>
+          <w:rFonts w:ascii="Consolas" w:hAnsi="Consolas" w:cs="Consolas"/>
+          <w:color w:val="B4B4B4"/>
+          <w:sz w:val="19"/>
+          <w:szCs w:val="19"/>
+          <w:lang w:val="en-US"/>
+        </w:rPr>
+      </w:pPr>
+      <w:r>
+        <w:rPr>
+          <w:rFonts w:ascii="Consolas" w:hAnsi="Consolas" w:cs="Consolas"/>
+          <w:color w:val="DCDCDC"/>
+          <w:sz w:val="19"/>
+          <w:szCs w:val="19"/>
+          <w:highlight w:val="black"/>
+          <w:lang w:val="en-US"/>
+        </w:rPr>
+        <w:t xml:space="preserve">    </w:t>
+      </w:r>
+      <w:r>
+        <w:rPr>
+          <w:rFonts w:ascii="Consolas" w:hAnsi="Consolas" w:cs="Consolas"/>
+          <w:color w:val="4EC9B0"/>
+          <w:sz w:val="19"/>
+          <w:szCs w:val="19"/>
+          <w:highlight w:val="black"/>
+          <w:lang w:val="en-US"/>
+        </w:rPr>
+        <w:t>Game</w:t>
+      </w:r>
+      <w:r>
+        <w:rPr>
+          <w:rFonts w:ascii="Consolas" w:hAnsi="Consolas" w:cs="Consolas"/>
+          <w:color w:val="B4B4B4"/>
+          <w:sz w:val="19"/>
+          <w:szCs w:val="19"/>
+          <w:highlight w:val="black"/>
+          <w:lang w:val="en-US"/>
+        </w:rPr>
+        <w:t>::</w:t>
+      </w:r>
+      <w:proofErr w:type="spellStart"/>
+      <w:proofErr w:type="gramStart"/>
+      <w:r>
+        <w:rPr>
+          <w:rFonts w:ascii="Consolas" w:hAnsi="Consolas" w:cs="Consolas"/>
+          <w:color w:val="C8C8C8"/>
+          <w:sz w:val="19"/>
+          <w:szCs w:val="19"/>
+          <w:highlight w:val="black"/>
+          <w:lang w:val="en-US"/>
+        </w:rPr>
+        <w:t>getInstance</w:t>
+      </w:r>
+      <w:proofErr w:type="spellEnd"/>
+      <w:r>
+        <w:rPr>
+          <w:rFonts w:ascii="Consolas" w:hAnsi="Consolas" w:cs="Consolas"/>
+          <w:color w:val="B4B4B4"/>
+          <w:sz w:val="19"/>
+          <w:szCs w:val="19"/>
+          <w:highlight w:val="black"/>
+          <w:lang w:val="en-US"/>
+        </w:rPr>
+        <w:t>(</w:t>
+      </w:r>
+      <w:proofErr w:type="gramEnd"/>
+      <w:r>
+        <w:rPr>
+          <w:rFonts w:ascii="Consolas" w:hAnsi="Consolas" w:cs="Consolas"/>
+          <w:color w:val="B4B4B4"/>
+          <w:sz w:val="19"/>
+          <w:szCs w:val="19"/>
+          <w:highlight w:val="black"/>
+          <w:lang w:val="en-US"/>
+        </w:rPr>
+        <w:t>)-&gt;</w:t>
+      </w:r>
+      <w:proofErr w:type="spellStart"/>
+      <w:r>
+        <w:rPr>
+          <w:rFonts w:ascii="Consolas" w:hAnsi="Consolas" w:cs="Consolas"/>
+          <w:color w:val="C8C8C8"/>
+          <w:sz w:val="19"/>
+          <w:szCs w:val="19"/>
+          <w:highlight w:val="black"/>
+          <w:lang w:val="en-US"/>
+        </w:rPr>
+        <w:t>getAudioManager</w:t>
+      </w:r>
+      <w:proofErr w:type="spellEnd"/>
+      <w:r>
+        <w:rPr>
+          <w:rFonts w:ascii="Consolas" w:hAnsi="Consolas" w:cs="Consolas"/>
+          <w:color w:val="B4B4B4"/>
+          <w:sz w:val="19"/>
+          <w:szCs w:val="19"/>
+          <w:highlight w:val="black"/>
+          <w:lang w:val="en-US"/>
+        </w:rPr>
+        <w:t>()-&gt;</w:t>
+      </w:r>
+      <w:r>
+        <w:rPr>
+          <w:rFonts w:ascii="Consolas" w:hAnsi="Consolas" w:cs="Consolas"/>
+          <w:color w:val="C8C8C8"/>
+          <w:sz w:val="19"/>
+          <w:szCs w:val="19"/>
+          <w:highlight w:val="black"/>
+          <w:lang w:val="en-US"/>
+        </w:rPr>
+        <w:t>Play</w:t>
+      </w:r>
+      <w:r>
+        <w:rPr>
+          <w:rFonts w:ascii="Consolas" w:hAnsi="Consolas" w:cs="Consolas"/>
+          <w:color w:val="B4B4B4"/>
+          <w:sz w:val="19"/>
+          <w:szCs w:val="19"/>
+          <w:highlight w:val="black"/>
+          <w:lang w:val="en-US"/>
+        </w:rPr>
+        <w:t>(</w:t>
+      </w:r>
+      <w:r>
+        <w:rPr>
+          <w:rFonts w:ascii="Consolas" w:hAnsi="Consolas" w:cs="Consolas"/>
+          <w:color w:val="D69D85"/>
+          <w:sz w:val="19"/>
+          <w:szCs w:val="19"/>
+          <w:highlight w:val="black"/>
+          <w:lang w:val="en-US"/>
+        </w:rPr>
+        <w:t>"music1</w:t>
+      </w:r>
+      <w:r>
+        <w:rPr>
+          <w:rFonts w:ascii="Consolas" w:hAnsi="Consolas" w:cs="Consolas"/>
+          <w:color w:val="D69D85"/>
+          <w:sz w:val="19"/>
+          <w:szCs w:val="19"/>
+          <w:highlight w:val="black"/>
+          <w:lang w:val="en-US"/>
+        </w:rPr>
+        <w:t>"</w:t>
+      </w:r>
+      <w:r>
+        <w:rPr>
+          <w:rFonts w:ascii="Consolas" w:hAnsi="Consolas" w:cs="Consolas"/>
+          <w:color w:val="B4B4B4"/>
+          <w:sz w:val="19"/>
+          <w:szCs w:val="19"/>
+          <w:highlight w:val="black"/>
+          <w:lang w:val="en-US"/>
+        </w:rPr>
+        <w:t>);</w:t>
+      </w:r>
+      <w:bookmarkStart w:id="0" w:name="_GoBack"/>
+      <w:bookmarkEnd w:id="0"/>
     </w:p>
     <w:p>
       <w:pPr>
@@ -4231,7 +5810,7 @@
 </file>
 
 <file path=customXml/itemProps1.xml><?xml version="1.0" encoding="utf-8"?>
-<ds:datastoreItem xmlns:ds="http://schemas.openxmlformats.org/officeDocument/2006/customXml" ds:itemID="{CAD45BF2-C83C-4079-A97F-8710609207BF}">
+<ds:datastoreItem xmlns:ds="http://schemas.openxmlformats.org/officeDocument/2006/customXml" ds:itemID="{4888A5CC-9087-40D2-9420-EFA31B640314}">
   <ds:schemaRefs>
     <ds:schemaRef ds:uri="http://schemas.openxmlformats.org/officeDocument/2006/bibliography"/>
   </ds:schemaRefs>

</xml_diff>